<commit_message>
docs: update CoberturaTestes.docx with latest test coverage results
</commit_message>
<xml_diff>
--- a/CoberturaTestes.docx
+++ b/CoberturaTestes.docx
@@ -2,6 +2,36 @@
 <file path=word/document.xml><?xml version="1.0" encoding="utf-8"?>
 <w:document xmlns:o="urn:schemas-microsoft-com:office:office" xmlns:r="http://schemas.openxmlformats.org/officeDocument/2006/relationships" xmlns:v="urn:schemas-microsoft-com:vml" xmlns:w="http://schemas.openxmlformats.org/wordprocessingml/2006/main" xmlns:w10="urn:schemas-microsoft-com:office:word" xmlns:wp="http://schemas.openxmlformats.org/drawingml/2006/wordprocessingDrawing" xmlns:wps="http://schemas.microsoft.com/office/word/2010/wordprocessingShape" xmlns:wpg="http://schemas.microsoft.com/office/word/2010/wordprocessingGroup" xmlns:mc="http://schemas.openxmlformats.org/markup-compatibility/2006" xmlns:wp14="http://schemas.microsoft.com/office/word/2010/wordprocessingDrawing" xmlns:w14="http://schemas.microsoft.com/office/word/2010/wordml" xmlns:w15="http://schemas.microsoft.com/office/word/2012/wordml" mc:Ignorable="w14 wp14 w15">
   <w:body>
+    <w:p>
+      <w:pPr>
+        <w:pStyle w:val="Heading2"/>
+        <w:spacing w:before="200" w:after="283"/>
+        <w:rPr>
+          <w:color w:val="000000"/>
+        </w:rPr>
+      </w:pPr>
+      <w:r>
+        <w:rPr>
+          <w:color w:val="000000"/>
+        </w:rPr>
+        <w:t>Documento de Cobertura de Testes</w:t>
+      </w:r>
+    </w:p>
+    <w:p>
+      <w:pPr>
+        <w:pStyle w:val="Normal"/>
+        <w:spacing w:before="200" w:after="283"/>
+        <w:rPr>
+          <w:color w:val="000000"/>
+        </w:rPr>
+      </w:pPr>
+      <w:r>
+        <w:rPr>
+          <w:color w:val="000000"/>
+        </w:rPr>
+        <w:t>Por: Luis Felipe F. Silva</w:t>
+      </w:r>
+    </w:p>
     <w:p>
       <w:pPr>
         <w:pStyle w:val="Heading2"/>
@@ -298,8 +328,23 @@
     </w:p>
     <w:p>
       <w:pPr>
+        <w:pStyle w:val="Heading2"/>
+        <w:spacing w:before="200" w:after="283"/>
+        <w:rPr/>
+      </w:pPr>
+      <w:r>
+        <w:rPr/>
+        <w:t xml:space="preserve">✅ </w:t>
+      </w:r>
+      <w:r>
+        <w:rPr/>
+        <w:t>Funcionalidades Prioritárias para Teste</w:t>
+      </w:r>
+    </w:p>
+    <w:p>
+      <w:pPr>
         <w:pStyle w:val="Heading3"/>
-        <w:spacing w:before="200" w:after="283"/>
+        <w:spacing w:before="0" w:after="283"/>
         <w:rPr/>
       </w:pPr>
       <w:r>
@@ -693,6 +738,7 @@
         </w:tabs>
         <w:ind w:left="1080" w:hanging="360"/>
       </w:pPr>
+      <w:rPr/>
     </w:lvl>
     <w:lvl w:ilvl="2">
       <w:start w:val="1"/>
@@ -705,6 +751,7 @@
         </w:tabs>
         <w:ind w:left="1440" w:hanging="360"/>
       </w:pPr>
+      <w:rPr/>
     </w:lvl>
     <w:lvl w:ilvl="3">
       <w:start w:val="1"/>
@@ -717,6 +764,7 @@
         </w:tabs>
         <w:ind w:left="1800" w:hanging="360"/>
       </w:pPr>
+      <w:rPr/>
     </w:lvl>
     <w:lvl w:ilvl="4">
       <w:start w:val="1"/>
@@ -729,6 +777,7 @@
         </w:tabs>
         <w:ind w:left="2160" w:hanging="360"/>
       </w:pPr>
+      <w:rPr/>
     </w:lvl>
     <w:lvl w:ilvl="5">
       <w:start w:val="1"/>
@@ -741,6 +790,7 @@
         </w:tabs>
         <w:ind w:left="2520" w:hanging="360"/>
       </w:pPr>
+      <w:rPr/>
     </w:lvl>
     <w:lvl w:ilvl="6">
       <w:start w:val="1"/>
@@ -753,6 +803,7 @@
         </w:tabs>
         <w:ind w:left="2880" w:hanging="360"/>
       </w:pPr>
+      <w:rPr/>
     </w:lvl>
     <w:lvl w:ilvl="7">
       <w:start w:val="1"/>
@@ -765,6 +816,7 @@
         </w:tabs>
         <w:ind w:left="3240" w:hanging="360"/>
       </w:pPr>
+      <w:rPr/>
     </w:lvl>
     <w:lvl w:ilvl="8">
       <w:start w:val="1"/>
@@ -777,6 +829,7 @@
         </w:tabs>
         <w:ind w:left="3600" w:hanging="360"/>
       </w:pPr>
+      <w:rPr/>
     </w:lvl>
   </w:abstractNum>
   <w:abstractNum w:abstractNumId="2">
@@ -806,6 +859,7 @@
         </w:tabs>
         <w:ind w:left="1080" w:hanging="360"/>
       </w:pPr>
+      <w:rPr/>
     </w:lvl>
     <w:lvl w:ilvl="2">
       <w:start w:val="1"/>
@@ -818,6 +872,7 @@
         </w:tabs>
         <w:ind w:left="1440" w:hanging="360"/>
       </w:pPr>
+      <w:rPr/>
     </w:lvl>
     <w:lvl w:ilvl="3">
       <w:start w:val="1"/>
@@ -830,6 +885,7 @@
         </w:tabs>
         <w:ind w:left="1800" w:hanging="360"/>
       </w:pPr>
+      <w:rPr/>
     </w:lvl>
     <w:lvl w:ilvl="4">
       <w:start w:val="1"/>
@@ -842,6 +898,7 @@
         </w:tabs>
         <w:ind w:left="2160" w:hanging="360"/>
       </w:pPr>
+      <w:rPr/>
     </w:lvl>
     <w:lvl w:ilvl="5">
       <w:start w:val="1"/>
@@ -854,6 +911,7 @@
         </w:tabs>
         <w:ind w:left="2520" w:hanging="360"/>
       </w:pPr>
+      <w:rPr/>
     </w:lvl>
     <w:lvl w:ilvl="6">
       <w:start w:val="1"/>
@@ -866,6 +924,7 @@
         </w:tabs>
         <w:ind w:left="2880" w:hanging="360"/>
       </w:pPr>
+      <w:rPr/>
     </w:lvl>
     <w:lvl w:ilvl="7">
       <w:start w:val="1"/>
@@ -878,6 +937,7 @@
         </w:tabs>
         <w:ind w:left="3240" w:hanging="360"/>
       </w:pPr>
+      <w:rPr/>
     </w:lvl>
     <w:lvl w:ilvl="8">
       <w:start w:val="1"/>
@@ -890,6 +950,7 @@
         </w:tabs>
         <w:ind w:left="3600" w:hanging="360"/>
       </w:pPr>
+      <w:rPr/>
     </w:lvl>
   </w:abstractNum>
   <w:abstractNum w:abstractNumId="3">
@@ -919,6 +980,7 @@
         </w:tabs>
         <w:ind w:left="1080" w:hanging="360"/>
       </w:pPr>
+      <w:rPr/>
     </w:lvl>
     <w:lvl w:ilvl="2">
       <w:start w:val="1"/>
@@ -931,6 +993,7 @@
         </w:tabs>
         <w:ind w:left="1440" w:hanging="360"/>
       </w:pPr>
+      <w:rPr/>
     </w:lvl>
     <w:lvl w:ilvl="3">
       <w:start w:val="1"/>
@@ -943,6 +1006,7 @@
         </w:tabs>
         <w:ind w:left="1800" w:hanging="360"/>
       </w:pPr>
+      <w:rPr/>
     </w:lvl>
     <w:lvl w:ilvl="4">
       <w:start w:val="1"/>
@@ -955,6 +1019,7 @@
         </w:tabs>
         <w:ind w:left="2160" w:hanging="360"/>
       </w:pPr>
+      <w:rPr/>
     </w:lvl>
     <w:lvl w:ilvl="5">
       <w:start w:val="1"/>
@@ -967,6 +1032,7 @@
         </w:tabs>
         <w:ind w:left="2520" w:hanging="360"/>
       </w:pPr>
+      <w:rPr/>
     </w:lvl>
     <w:lvl w:ilvl="6">
       <w:start w:val="1"/>
@@ -979,6 +1045,7 @@
         </w:tabs>
         <w:ind w:left="2880" w:hanging="360"/>
       </w:pPr>
+      <w:rPr/>
     </w:lvl>
     <w:lvl w:ilvl="7">
       <w:start w:val="1"/>
@@ -991,6 +1058,7 @@
         </w:tabs>
         <w:ind w:left="3240" w:hanging="360"/>
       </w:pPr>
+      <w:rPr/>
     </w:lvl>
     <w:lvl w:ilvl="8">
       <w:start w:val="1"/>
@@ -1003,6 +1071,7 @@
         </w:tabs>
         <w:ind w:left="3600" w:hanging="360"/>
       </w:pPr>
+      <w:rPr/>
     </w:lvl>
   </w:abstractNum>
   <w:abstractNum w:abstractNumId="4">
@@ -1030,6 +1099,7 @@
         </w:tabs>
         <w:ind w:left="1080" w:hanging="360"/>
       </w:pPr>
+      <w:rPr/>
     </w:lvl>
     <w:lvl w:ilvl="2">
       <w:start w:val="1"/>
@@ -1042,6 +1112,7 @@
         </w:tabs>
         <w:ind w:left="1440" w:hanging="360"/>
       </w:pPr>
+      <w:rPr/>
     </w:lvl>
     <w:lvl w:ilvl="3">
       <w:start w:val="1"/>
@@ -1054,6 +1125,7 @@
         </w:tabs>
         <w:ind w:left="1800" w:hanging="360"/>
       </w:pPr>
+      <w:rPr/>
     </w:lvl>
     <w:lvl w:ilvl="4">
       <w:start w:val="1"/>
@@ -1066,6 +1138,7 @@
         </w:tabs>
         <w:ind w:left="2160" w:hanging="360"/>
       </w:pPr>
+      <w:rPr/>
     </w:lvl>
     <w:lvl w:ilvl="5">
       <w:start w:val="1"/>
@@ -1078,6 +1151,7 @@
         </w:tabs>
         <w:ind w:left="2520" w:hanging="360"/>
       </w:pPr>
+      <w:rPr/>
     </w:lvl>
     <w:lvl w:ilvl="6">
       <w:start w:val="1"/>
@@ -1090,6 +1164,7 @@
         </w:tabs>
         <w:ind w:left="2880" w:hanging="360"/>
       </w:pPr>
+      <w:rPr/>
     </w:lvl>
     <w:lvl w:ilvl="7">
       <w:start w:val="1"/>
@@ -1102,6 +1177,7 @@
         </w:tabs>
         <w:ind w:left="3240" w:hanging="360"/>
       </w:pPr>
+      <w:rPr/>
     </w:lvl>
     <w:lvl w:ilvl="8">
       <w:start w:val="1"/>
@@ -1114,6 +1190,7 @@
         </w:tabs>
         <w:ind w:left="3600" w:hanging="360"/>
       </w:pPr>
+      <w:rPr/>
     </w:lvl>
   </w:abstractNum>
   <w:abstractNum w:abstractNumId="5">
@@ -1141,6 +1218,7 @@
         </w:tabs>
         <w:ind w:left="1080" w:hanging="360"/>
       </w:pPr>
+      <w:rPr/>
     </w:lvl>
     <w:lvl w:ilvl="2">
       <w:start w:val="1"/>
@@ -1153,6 +1231,7 @@
         </w:tabs>
         <w:ind w:left="1440" w:hanging="360"/>
       </w:pPr>
+      <w:rPr/>
     </w:lvl>
     <w:lvl w:ilvl="3">
       <w:start w:val="1"/>
@@ -1165,6 +1244,7 @@
         </w:tabs>
         <w:ind w:left="1800" w:hanging="360"/>
       </w:pPr>
+      <w:rPr/>
     </w:lvl>
     <w:lvl w:ilvl="4">
       <w:start w:val="1"/>
@@ -1177,6 +1257,7 @@
         </w:tabs>
         <w:ind w:left="2160" w:hanging="360"/>
       </w:pPr>
+      <w:rPr/>
     </w:lvl>
     <w:lvl w:ilvl="5">
       <w:start w:val="1"/>
@@ -1189,6 +1270,7 @@
         </w:tabs>
         <w:ind w:left="2520" w:hanging="360"/>
       </w:pPr>
+      <w:rPr/>
     </w:lvl>
     <w:lvl w:ilvl="6">
       <w:start w:val="1"/>
@@ -1201,6 +1283,7 @@
         </w:tabs>
         <w:ind w:left="2880" w:hanging="360"/>
       </w:pPr>
+      <w:rPr/>
     </w:lvl>
     <w:lvl w:ilvl="7">
       <w:start w:val="1"/>
@@ -1213,6 +1296,7 @@
         </w:tabs>
         <w:ind w:left="3240" w:hanging="360"/>
       </w:pPr>
+      <w:rPr/>
     </w:lvl>
     <w:lvl w:ilvl="8">
       <w:start w:val="1"/>
@@ -1225,6 +1309,7 @@
         </w:tabs>
         <w:ind w:left="3600" w:hanging="360"/>
       </w:pPr>
+      <w:rPr/>
     </w:lvl>
   </w:abstractNum>
   <w:abstractNum w:abstractNumId="6">
@@ -1252,6 +1337,7 @@
         </w:tabs>
         <w:ind w:left="1080" w:hanging="360"/>
       </w:pPr>
+      <w:rPr/>
     </w:lvl>
     <w:lvl w:ilvl="2">
       <w:start w:val="1"/>
@@ -1264,6 +1350,7 @@
         </w:tabs>
         <w:ind w:left="1440" w:hanging="360"/>
       </w:pPr>
+      <w:rPr/>
     </w:lvl>
     <w:lvl w:ilvl="3">
       <w:start w:val="1"/>
@@ -1276,6 +1363,7 @@
         </w:tabs>
         <w:ind w:left="1800" w:hanging="360"/>
       </w:pPr>
+      <w:rPr/>
     </w:lvl>
     <w:lvl w:ilvl="4">
       <w:start w:val="1"/>
@@ -1288,6 +1376,7 @@
         </w:tabs>
         <w:ind w:left="2160" w:hanging="360"/>
       </w:pPr>
+      <w:rPr/>
     </w:lvl>
     <w:lvl w:ilvl="5">
       <w:start w:val="1"/>
@@ -1300,6 +1389,7 @@
         </w:tabs>
         <w:ind w:left="2520" w:hanging="360"/>
       </w:pPr>
+      <w:rPr/>
     </w:lvl>
     <w:lvl w:ilvl="6">
       <w:start w:val="1"/>
@@ -1312,6 +1402,7 @@
         </w:tabs>
         <w:ind w:left="2880" w:hanging="360"/>
       </w:pPr>
+      <w:rPr/>
     </w:lvl>
     <w:lvl w:ilvl="7">
       <w:start w:val="1"/>
@@ -1324,6 +1415,7 @@
         </w:tabs>
         <w:ind w:left="3240" w:hanging="360"/>
       </w:pPr>
+      <w:rPr/>
     </w:lvl>
     <w:lvl w:ilvl="8">
       <w:start w:val="1"/>
@@ -1336,6 +1428,7 @@
         </w:tabs>
         <w:ind w:left="3600" w:hanging="360"/>
       </w:pPr>
+      <w:rPr/>
     </w:lvl>
   </w:abstractNum>
   <w:abstractNum w:abstractNumId="7">
@@ -2466,7 +2559,7 @@
   <w:docDefaults>
     <w:rPrDefault>
       <w:rPr>
-        <w:rFonts w:ascii="Cambria" w:hAnsi="Cambria" w:eastAsia="ＭＳ 明朝" w:cs="" w:asciiTheme="minorHAnsi" w:cstheme="minorBidi" w:eastAsiaTheme="minorEastAsia" w:hAnsiTheme="minorHAnsi"/>
+        <w:rFonts w:ascii="Cambria" w:hAnsi="Cambria" w:eastAsia="" w:cs="" w:asciiTheme="minorHAnsi" w:cstheme="minorBidi" w:eastAsiaTheme="minorEastAsia" w:hAnsiTheme="minorHAnsi"/>
         <w:sz w:val="22"/>
         <w:szCs w:val="22"/>
         <w:lang w:val="en-US" w:eastAsia="en-US" w:bidi="ar-SA"/>
@@ -2623,12 +2716,13 @@
     <w:rsid w:val="00fc693f"/>
     <w:pPr>
       <w:widowControl/>
+      <w:suppressAutoHyphens w:val="true"/>
       <w:bidi w:val="0"/>
       <w:spacing w:lineRule="auto" w:line="276" w:before="0" w:after="200"/>
       <w:jc w:val="left"/>
     </w:pPr>
     <w:rPr>
-      <w:rFonts w:ascii="Cambria" w:hAnsi="Cambria" w:eastAsia="ＭＳ 明朝" w:cs="" w:asciiTheme="minorHAnsi" w:cstheme="minorBidi" w:eastAsiaTheme="minorEastAsia" w:hAnsiTheme="minorHAnsi"/>
+      <w:rFonts w:ascii="Cambria" w:hAnsi="Cambria" w:eastAsia="" w:cs="" w:asciiTheme="minorHAnsi" w:cstheme="minorBidi" w:eastAsiaTheme="minorEastAsia" w:hAnsiTheme="minorHAnsi"/>
       <w:color w:val="auto"/>
       <w:kern w:val="0"/>
       <w:sz w:val="22"/>
@@ -2651,7 +2745,7 @@
       <w:outlineLvl w:val="0"/>
     </w:pPr>
     <w:rPr>
-      <w:rFonts w:ascii="Calibri" w:hAnsi="Calibri" w:eastAsia="ＭＳ ゴシック" w:cs="" w:asciiTheme="majorHAnsi" w:cstheme="majorBidi" w:eastAsiaTheme="majorEastAsia" w:hAnsiTheme="majorHAnsi"/>
+      <w:rFonts w:ascii="Calibri" w:hAnsi="Calibri" w:eastAsia="" w:cs="" w:asciiTheme="majorHAnsi" w:cstheme="majorBidi" w:eastAsiaTheme="majorEastAsia" w:hAnsiTheme="majorHAnsi"/>
       <w:b/>
       <w:bCs/>
       <w:color w:themeColor="accent1" w:themeShade="bf" w:val="365F91"/>
@@ -2675,7 +2769,7 @@
       <w:outlineLvl w:val="1"/>
     </w:pPr>
     <w:rPr>
-      <w:rFonts w:ascii="Calibri" w:hAnsi="Calibri" w:eastAsia="ＭＳ ゴシック" w:cs="" w:asciiTheme="majorHAnsi" w:cstheme="majorBidi" w:eastAsiaTheme="majorEastAsia" w:hAnsiTheme="majorHAnsi"/>
+      <w:rFonts w:ascii="Calibri" w:hAnsi="Calibri" w:eastAsia="" w:cs="" w:asciiTheme="majorHAnsi" w:cstheme="majorBidi" w:eastAsiaTheme="majorEastAsia" w:hAnsiTheme="majorHAnsi"/>
       <w:b/>
       <w:bCs/>
       <w:color w:themeColor="accent1" w:val="4F81BD"/>
@@ -2699,7 +2793,7 @@
       <w:outlineLvl w:val="2"/>
     </w:pPr>
     <w:rPr>
-      <w:rFonts w:ascii="Calibri" w:hAnsi="Calibri" w:eastAsia="ＭＳ ゴシック" w:cs="" w:asciiTheme="majorHAnsi" w:cstheme="majorBidi" w:eastAsiaTheme="majorEastAsia" w:hAnsiTheme="majorHAnsi"/>
+      <w:rFonts w:ascii="Calibri" w:hAnsi="Calibri" w:eastAsia="" w:cs="" w:asciiTheme="majorHAnsi" w:cstheme="majorBidi" w:eastAsiaTheme="majorEastAsia" w:hAnsiTheme="majorHAnsi"/>
       <w:b/>
       <w:bCs/>
       <w:color w:themeColor="accent1" w:val="4F81BD"/>
@@ -2722,7 +2816,7 @@
       <w:outlineLvl w:val="3"/>
     </w:pPr>
     <w:rPr>
-      <w:rFonts w:ascii="Calibri" w:hAnsi="Calibri" w:eastAsia="ＭＳ ゴシック" w:cs="" w:asciiTheme="majorHAnsi" w:cstheme="majorBidi" w:eastAsiaTheme="majorEastAsia" w:hAnsiTheme="majorHAnsi"/>
+      <w:rFonts w:ascii="Calibri" w:hAnsi="Calibri" w:eastAsia="" w:cs="" w:asciiTheme="majorHAnsi" w:cstheme="majorBidi" w:eastAsiaTheme="majorEastAsia" w:hAnsiTheme="majorHAnsi"/>
       <w:b/>
       <w:bCs/>
       <w:i/>
@@ -2747,7 +2841,7 @@
       <w:outlineLvl w:val="4"/>
     </w:pPr>
     <w:rPr>
-      <w:rFonts w:ascii="Calibri" w:hAnsi="Calibri" w:eastAsia="ＭＳ ゴシック" w:cs="" w:asciiTheme="majorHAnsi" w:cstheme="majorBidi" w:eastAsiaTheme="majorEastAsia" w:hAnsiTheme="majorHAnsi"/>
+      <w:rFonts w:ascii="Calibri" w:hAnsi="Calibri" w:eastAsia="" w:cs="" w:asciiTheme="majorHAnsi" w:cstheme="majorBidi" w:eastAsiaTheme="majorEastAsia" w:hAnsiTheme="majorHAnsi"/>
       <w:color w:themeColor="accent1" w:themeShade="7f" w:val="243F60"/>
     </w:rPr>
   </w:style>
@@ -2768,7 +2862,7 @@
       <w:outlineLvl w:val="5"/>
     </w:pPr>
     <w:rPr>
-      <w:rFonts w:ascii="Calibri" w:hAnsi="Calibri" w:eastAsia="ＭＳ ゴシック" w:cs="" w:asciiTheme="majorHAnsi" w:cstheme="majorBidi" w:eastAsiaTheme="majorEastAsia" w:hAnsiTheme="majorHAnsi"/>
+      <w:rFonts w:ascii="Calibri" w:hAnsi="Calibri" w:eastAsia="" w:cs="" w:asciiTheme="majorHAnsi" w:cstheme="majorBidi" w:eastAsiaTheme="majorEastAsia" w:hAnsiTheme="majorHAnsi"/>
       <w:i/>
       <w:iCs/>
       <w:color w:themeColor="accent1" w:themeShade="7f" w:val="243F60"/>
@@ -2791,7 +2885,7 @@
       <w:outlineLvl w:val="6"/>
     </w:pPr>
     <w:rPr>
-      <w:rFonts w:ascii="Calibri" w:hAnsi="Calibri" w:eastAsia="ＭＳ ゴシック" w:cs="" w:asciiTheme="majorHAnsi" w:cstheme="majorBidi" w:eastAsiaTheme="majorEastAsia" w:hAnsiTheme="majorHAnsi"/>
+      <w:rFonts w:ascii="Calibri" w:hAnsi="Calibri" w:eastAsia="" w:cs="" w:asciiTheme="majorHAnsi" w:cstheme="majorBidi" w:eastAsiaTheme="majorEastAsia" w:hAnsiTheme="majorHAnsi"/>
       <w:i/>
       <w:iCs/>
       <w:color w:themeColor="text1" w:themeTint="bf" w:val="404040"/>
@@ -2814,7 +2908,7 @@
       <w:outlineLvl w:val="7"/>
     </w:pPr>
     <w:rPr>
-      <w:rFonts w:ascii="Calibri" w:hAnsi="Calibri" w:eastAsia="ＭＳ ゴシック" w:cs="" w:asciiTheme="majorHAnsi" w:cstheme="majorBidi" w:eastAsiaTheme="majorEastAsia" w:hAnsiTheme="majorHAnsi"/>
+      <w:rFonts w:ascii="Calibri" w:hAnsi="Calibri" w:eastAsia="" w:cs="" w:asciiTheme="majorHAnsi" w:cstheme="majorBidi" w:eastAsiaTheme="majorEastAsia" w:hAnsiTheme="majorHAnsi"/>
       <w:color w:themeColor="accent1" w:val="4F81BD"/>
       <w:sz w:val="20"/>
       <w:szCs w:val="20"/>
@@ -2837,7 +2931,7 @@
       <w:outlineLvl w:val="8"/>
     </w:pPr>
     <w:rPr>
-      <w:rFonts w:ascii="Calibri" w:hAnsi="Calibri" w:eastAsia="ＭＳ ゴシック" w:cs="" w:asciiTheme="majorHAnsi" w:cstheme="majorBidi" w:eastAsiaTheme="majorEastAsia" w:hAnsiTheme="majorHAnsi"/>
+      <w:rFonts w:ascii="Calibri" w:hAnsi="Calibri" w:eastAsia="" w:cs="" w:asciiTheme="majorHAnsi" w:cstheme="majorBidi" w:eastAsiaTheme="majorEastAsia" w:hAnsiTheme="majorHAnsi"/>
       <w:i/>
       <w:iCs/>
       <w:color w:themeColor="text1" w:themeTint="bf" w:val="404040"/>
@@ -2879,7 +2973,7 @@
     <w:qFormat/>
     <w:rsid w:val="00fc693f"/>
     <w:rPr>
-      <w:rFonts w:ascii="Calibri" w:hAnsi="Calibri" w:eastAsia="ＭＳ ゴシック" w:cs="" w:asciiTheme="majorHAnsi" w:cstheme="majorBidi" w:eastAsiaTheme="majorEastAsia" w:hAnsiTheme="majorHAnsi"/>
+      <w:rFonts w:ascii="Calibri" w:hAnsi="Calibri" w:eastAsia="" w:cs="" w:asciiTheme="majorHAnsi" w:cstheme="majorBidi" w:eastAsiaTheme="majorEastAsia" w:hAnsiTheme="majorHAnsi"/>
       <w:b/>
       <w:bCs/>
       <w:color w:themeColor="accent1" w:themeShade="bf" w:val="365F91"/>
@@ -2895,7 +2989,7 @@
     <w:qFormat/>
     <w:rsid w:val="00fc693f"/>
     <w:rPr>
-      <w:rFonts w:ascii="Calibri" w:hAnsi="Calibri" w:eastAsia="ＭＳ ゴシック" w:cs="" w:asciiTheme="majorHAnsi" w:cstheme="majorBidi" w:eastAsiaTheme="majorEastAsia" w:hAnsiTheme="majorHAnsi"/>
+      <w:rFonts w:ascii="Calibri" w:hAnsi="Calibri" w:eastAsia="" w:cs="" w:asciiTheme="majorHAnsi" w:cstheme="majorBidi" w:eastAsiaTheme="majorEastAsia" w:hAnsiTheme="majorHAnsi"/>
       <w:b/>
       <w:bCs/>
       <w:color w:themeColor="accent1" w:val="4F81BD"/>
@@ -2911,7 +3005,7 @@
     <w:qFormat/>
     <w:rsid w:val="00fc693f"/>
     <w:rPr>
-      <w:rFonts w:ascii="Calibri" w:hAnsi="Calibri" w:eastAsia="ＭＳ ゴシック" w:cs="" w:asciiTheme="majorHAnsi" w:cstheme="majorBidi" w:eastAsiaTheme="majorEastAsia" w:hAnsiTheme="majorHAnsi"/>
+      <w:rFonts w:ascii="Calibri" w:hAnsi="Calibri" w:eastAsia="" w:cs="" w:asciiTheme="majorHAnsi" w:cstheme="majorBidi" w:eastAsiaTheme="majorEastAsia" w:hAnsiTheme="majorHAnsi"/>
       <w:b/>
       <w:bCs/>
       <w:color w:themeColor="accent1" w:val="4F81BD"/>
@@ -2925,7 +3019,7 @@
     <w:qFormat/>
     <w:rsid w:val="00fc693f"/>
     <w:rPr>
-      <w:rFonts w:ascii="Calibri" w:hAnsi="Calibri" w:eastAsia="ＭＳ ゴシック" w:cs="" w:asciiTheme="majorHAnsi" w:cstheme="majorBidi" w:eastAsiaTheme="majorEastAsia" w:hAnsiTheme="majorHAnsi"/>
+      <w:rFonts w:ascii="Calibri" w:hAnsi="Calibri" w:eastAsia="" w:cs="" w:asciiTheme="majorHAnsi" w:cstheme="majorBidi" w:eastAsiaTheme="majorEastAsia" w:hAnsiTheme="majorHAnsi"/>
       <w:color w:themeColor="text2" w:themeShade="bf" w:val="17365D"/>
       <w:spacing w:val="5"/>
       <w:kern w:val="2"/>
@@ -2941,7 +3035,7 @@
     <w:qFormat/>
     <w:rsid w:val="00fc693f"/>
     <w:rPr>
-      <w:rFonts w:ascii="Calibri" w:hAnsi="Calibri" w:eastAsia="ＭＳ ゴシック" w:cs="" w:asciiTheme="majorHAnsi" w:cstheme="majorBidi" w:eastAsiaTheme="majorEastAsia" w:hAnsiTheme="majorHAnsi"/>
+      <w:rFonts w:ascii="Calibri" w:hAnsi="Calibri" w:eastAsia="" w:cs="" w:asciiTheme="majorHAnsi" w:cstheme="majorBidi" w:eastAsiaTheme="majorEastAsia" w:hAnsiTheme="majorHAnsi"/>
       <w:i/>
       <w:iCs/>
       <w:color w:themeColor="accent1" w:val="4F81BD"/>
@@ -3014,7 +3108,7 @@
     <w:qFormat/>
     <w:rsid w:val="00fc693f"/>
     <w:rPr>
-      <w:rFonts w:ascii="Calibri" w:hAnsi="Calibri" w:eastAsia="ＭＳ ゴシック" w:cs="" w:asciiTheme="majorHAnsi" w:cstheme="majorBidi" w:eastAsiaTheme="majorEastAsia" w:hAnsiTheme="majorHAnsi"/>
+      <w:rFonts w:ascii="Calibri" w:hAnsi="Calibri" w:eastAsia="" w:cs="" w:asciiTheme="majorHAnsi" w:cstheme="majorBidi" w:eastAsiaTheme="majorEastAsia" w:hAnsiTheme="majorHAnsi"/>
       <w:b/>
       <w:bCs/>
       <w:i/>
@@ -3031,7 +3125,7 @@
     <w:qFormat/>
     <w:rsid w:val="00fc693f"/>
     <w:rPr>
-      <w:rFonts w:ascii="Calibri" w:hAnsi="Calibri" w:eastAsia="ＭＳ ゴシック" w:cs="" w:asciiTheme="majorHAnsi" w:cstheme="majorBidi" w:eastAsiaTheme="majorEastAsia" w:hAnsiTheme="majorHAnsi"/>
+      <w:rFonts w:ascii="Calibri" w:hAnsi="Calibri" w:eastAsia="" w:cs="" w:asciiTheme="majorHAnsi" w:cstheme="majorBidi" w:eastAsiaTheme="majorEastAsia" w:hAnsiTheme="majorHAnsi"/>
       <w:color w:themeColor="accent1" w:themeShade="7f" w:val="243F60"/>
     </w:rPr>
   </w:style>
@@ -3044,7 +3138,7 @@
     <w:qFormat/>
     <w:rsid w:val="00fc693f"/>
     <w:rPr>
-      <w:rFonts w:ascii="Calibri" w:hAnsi="Calibri" w:eastAsia="ＭＳ ゴシック" w:cs="" w:asciiTheme="majorHAnsi" w:cstheme="majorBidi" w:eastAsiaTheme="majorEastAsia" w:hAnsiTheme="majorHAnsi"/>
+      <w:rFonts w:ascii="Calibri" w:hAnsi="Calibri" w:eastAsia="" w:cs="" w:asciiTheme="majorHAnsi" w:cstheme="majorBidi" w:eastAsiaTheme="majorEastAsia" w:hAnsiTheme="majorHAnsi"/>
       <w:i/>
       <w:iCs/>
       <w:color w:themeColor="accent1" w:themeShade="7f" w:val="243F60"/>
@@ -3059,7 +3153,7 @@
     <w:qFormat/>
     <w:rsid w:val="00fc693f"/>
     <w:rPr>
-      <w:rFonts w:ascii="Calibri" w:hAnsi="Calibri" w:eastAsia="ＭＳ ゴシック" w:cs="" w:asciiTheme="majorHAnsi" w:cstheme="majorBidi" w:eastAsiaTheme="majorEastAsia" w:hAnsiTheme="majorHAnsi"/>
+      <w:rFonts w:ascii="Calibri" w:hAnsi="Calibri" w:eastAsia="" w:cs="" w:asciiTheme="majorHAnsi" w:cstheme="majorBidi" w:eastAsiaTheme="majorEastAsia" w:hAnsiTheme="majorHAnsi"/>
       <w:i/>
       <w:iCs/>
       <w:color w:themeColor="text1" w:themeTint="bf" w:val="404040"/>
@@ -3074,7 +3168,7 @@
     <w:qFormat/>
     <w:rsid w:val="00fc693f"/>
     <w:rPr>
-      <w:rFonts w:ascii="Calibri" w:hAnsi="Calibri" w:eastAsia="ＭＳ ゴシック" w:cs="" w:asciiTheme="majorHAnsi" w:cstheme="majorBidi" w:eastAsiaTheme="majorEastAsia" w:hAnsiTheme="majorHAnsi"/>
+      <w:rFonts w:ascii="Calibri" w:hAnsi="Calibri" w:eastAsia="" w:cs="" w:asciiTheme="majorHAnsi" w:cstheme="majorBidi" w:eastAsiaTheme="majorEastAsia" w:hAnsiTheme="majorHAnsi"/>
       <w:color w:themeColor="accent1" w:val="4F81BD"/>
       <w:sz w:val="20"/>
       <w:szCs w:val="20"/>
@@ -3089,7 +3183,7 @@
     <w:qFormat/>
     <w:rsid w:val="00fc693f"/>
     <w:rPr>
-      <w:rFonts w:ascii="Calibri" w:hAnsi="Calibri" w:eastAsia="ＭＳ ゴシック" w:cs="" w:asciiTheme="majorHAnsi" w:cstheme="majorBidi" w:eastAsiaTheme="majorEastAsia" w:hAnsiTheme="majorHAnsi"/>
+      <w:rFonts w:ascii="Calibri" w:hAnsi="Calibri" w:eastAsia="" w:cs="" w:asciiTheme="majorHAnsi" w:cstheme="majorBidi" w:eastAsiaTheme="majorEastAsia" w:hAnsiTheme="majorHAnsi"/>
       <w:i/>
       <w:iCs/>
       <w:color w:themeColor="text1" w:themeTint="bf" w:val="404040"/>
@@ -3326,12 +3420,13 @@
     <w:rsid w:val="00fc693f"/>
     <w:pPr>
       <w:widowControl/>
+      <w:suppressAutoHyphens w:val="true"/>
       <w:bidi w:val="0"/>
       <w:spacing w:lineRule="auto" w:line="240" w:before="0" w:after="0"/>
       <w:jc w:val="left"/>
     </w:pPr>
     <w:rPr>
-      <w:rFonts w:ascii="Cambria" w:hAnsi="Cambria" w:eastAsia="ＭＳ 明朝" w:cs="" w:asciiTheme="minorHAnsi" w:cstheme="minorBidi" w:eastAsiaTheme="minorEastAsia" w:hAnsiTheme="minorHAnsi"/>
+      <w:rFonts w:ascii="Cambria" w:hAnsi="Cambria" w:eastAsia="" w:cs="" w:asciiTheme="minorHAnsi" w:cstheme="minorBidi" w:eastAsiaTheme="minorEastAsia" w:hAnsiTheme="minorHAnsi"/>
       <w:color w:val="auto"/>
       <w:kern w:val="0"/>
       <w:sz w:val="22"/>
@@ -3355,7 +3450,7 @@
       <w:contextualSpacing/>
     </w:pPr>
     <w:rPr>
-      <w:rFonts w:ascii="Calibri" w:hAnsi="Calibri" w:eastAsia="ＭＳ ゴシック" w:cs="" w:asciiTheme="majorHAnsi" w:cstheme="majorBidi" w:eastAsiaTheme="majorEastAsia" w:hAnsiTheme="majorHAnsi"/>
+      <w:rFonts w:ascii="Calibri" w:hAnsi="Calibri" w:eastAsia="" w:cs="" w:asciiTheme="majorHAnsi" w:cstheme="majorBidi" w:eastAsiaTheme="majorEastAsia" w:hAnsiTheme="majorHAnsi"/>
       <w:color w:themeColor="text2" w:themeShade="bf" w:val="17365D"/>
       <w:spacing w:val="5"/>
       <w:kern w:val="2"/>
@@ -3373,7 +3468,7 @@
     <w:rsid w:val="00fc693f"/>
     <w:pPr/>
     <w:rPr>
-      <w:rFonts w:ascii="Calibri" w:hAnsi="Calibri" w:eastAsia="ＭＳ ゴシック" w:cs="" w:asciiTheme="majorHAnsi" w:cstheme="majorBidi" w:eastAsiaTheme="majorEastAsia" w:hAnsiTheme="majorHAnsi"/>
+      <w:rFonts w:ascii="Calibri" w:hAnsi="Calibri" w:eastAsia="" w:cs="" w:asciiTheme="majorHAnsi" w:cstheme="majorBidi" w:eastAsiaTheme="majorEastAsia" w:hAnsiTheme="majorHAnsi"/>
       <w:i/>
       <w:iCs/>
       <w:color w:themeColor="accent1" w:val="4F81BD"/>
@@ -3606,12 +3701,13 @@
         <w:tab w:val="left" w:pos="3456" w:leader="none"/>
         <w:tab w:val="left" w:pos="4032" w:leader="none"/>
       </w:tabs>
+      <w:suppressAutoHyphens w:val="true"/>
       <w:bidi w:val="0"/>
       <w:spacing w:lineRule="auto" w:line="276" w:before="0" w:after="200"/>
       <w:jc w:val="left"/>
     </w:pPr>
     <w:rPr>
-      <w:rFonts w:ascii="Courier" w:hAnsi="Courier" w:eastAsia="ＭＳ 明朝" w:cs="" w:cstheme="minorBidi" w:eastAsiaTheme="minorEastAsia"/>
+      <w:rFonts w:ascii="Courier" w:hAnsi="Courier" w:eastAsia="" w:cs="" w:cstheme="minorBidi" w:eastAsiaTheme="minorEastAsia"/>
       <w:color w:val="auto"/>
       <w:kern w:val="0"/>
       <w:sz w:val="20"/>
@@ -6826,7 +6922,6 @@
       <w:pPr>
         <w:spacing w:before="0" w:after="0" w:line="240" w:lineRule="auto"/>
       </w:pPr>
-      <w:rPr/>
       <w:tblPr/>
       <w:tcPr>
         <w:tcBorders>
@@ -6972,7 +7067,6 @@
       <w:pPr>
         <w:spacing w:before="0" w:after="0" w:line="240" w:lineRule="auto"/>
       </w:pPr>
-      <w:rPr/>
       <w:tblPr/>
       <w:tcPr>
         <w:tcBorders>
@@ -7118,7 +7212,6 @@
       <w:pPr>
         <w:spacing w:before="0" w:after="0" w:line="240" w:lineRule="auto"/>
       </w:pPr>
-      <w:rPr/>
       <w:tblPr/>
       <w:tcPr>
         <w:tcBorders>
@@ -7264,7 +7357,6 @@
       <w:pPr>
         <w:spacing w:before="0" w:after="0" w:line="240" w:lineRule="auto"/>
       </w:pPr>
-      <w:rPr/>
       <w:tblPr/>
       <w:tcPr>
         <w:tcBorders>
@@ -7410,7 +7502,6 @@
       <w:pPr>
         <w:spacing w:before="0" w:after="0" w:line="240" w:lineRule="auto"/>
       </w:pPr>
-      <w:rPr/>
       <w:tblPr/>
       <w:tcPr>
         <w:tcBorders>
@@ -7556,7 +7647,6 @@
       <w:pPr>
         <w:spacing w:before="0" w:after="0" w:line="240" w:lineRule="auto"/>
       </w:pPr>
-      <w:rPr/>
       <w:tblPr/>
       <w:tcPr>
         <w:tcBorders>
@@ -7702,7 +7792,6 @@
       <w:pPr>
         <w:spacing w:before="0" w:after="0" w:line="240" w:lineRule="auto"/>
       </w:pPr>
-      <w:rPr/>
       <w:tblPr/>
       <w:tcPr>
         <w:tcBorders>

</xml_diff>